<commit_message>
image added to doco
</commit_message>
<xml_diff>
--- a/storage-iSCSI/Source/Extending_Your_Storage_Using_iSCSI.docx
+++ b/storage-iSCSI/Source/Extending_Your_Storage_Using_iSCSI.docx
@@ -4666,38 +4666,41 @@
         <w:rPr>
           <w:bCs/>
         </w:rPr>
-        <w:t xml:space="preserve">connect </w:t>
+        <w:t>connect two disk</w:t>
       </w:r>
       <w:r>
         <w:rPr>
           <w:bCs/>
         </w:rPr>
-        <w:t>t</w:t>
+        <w:t>s</w:t>
       </w:r>
       <w:r>
         <w:rPr>
           <w:bCs/>
         </w:rPr>
-        <w:t>wo disk</w:t>
+        <w:t xml:space="preserve"> from your iSCSI Target to an existing VM with multipathing to the </w:t>
       </w:r>
       <w:r>
         <w:rPr>
           <w:bCs/>
         </w:rPr>
-        <w:t>s</w:t>
-      </w:r>
-      <w:r>
+        <w:t xml:space="preserve">target. </w:t>
+      </w:r>
+    </w:p>
+    <w:p>
+      <w:pPr>
         <w:rPr>
           <w:bCs/>
         </w:rPr>
-        <w:t xml:space="preserve"> from your iSCSI Target to an existing VM with multipathing to the </w:t>
-      </w:r>
+      </w:pPr>
       <w:r>
         <w:rPr>
           <w:bCs/>
         </w:rPr>
-        <w:t xml:space="preserve">target. </w:t>
-      </w:r>
+        <w:t>This walkthrough will be following this process shown here</w:t>
+      </w:r>
+      <w:bookmarkStart w:id="3" w:name="_GoBack"/>
+      <w:bookmarkEnd w:id="3"/>
     </w:p>
     <w:p>
       <w:pPr>
@@ -4705,52 +4708,15 @@
           <w:bCs/>
         </w:rPr>
       </w:pPr>
-    </w:p>
-    <w:p>
-      <w:pPr>
-        <w:pStyle w:val="Heading2"/>
-      </w:pPr>
-      <w:r>
-        <w:t xml:space="preserve">Prepare </w:t>
-      </w:r>
-      <w:r>
-        <w:t xml:space="preserve">iSCSI Client </w:t>
-      </w:r>
-    </w:p>
-    <w:p>
-      <w:pPr>
-        <w:pStyle w:val="ListParagraph"/>
-        <w:numPr>
-          <w:ilvl w:val="0"/>
-          <w:numId w:val="8"/>
-        </w:numPr>
-        <w:rPr>
-          <w:bCs/>
-        </w:rPr>
-      </w:pPr>
-      <w:r>
-        <w:rPr>
-          <w:bCs/>
-        </w:rPr>
-        <w:t>On the existing VM copy these two scripts over and run the prepare-iSCSIClient.ps1</w:t>
-      </w:r>
-    </w:p>
-    <w:p>
-      <w:pPr>
-        <w:pStyle w:val="ListParagraph"/>
-        <w:rPr>
-          <w:bCs/>
-        </w:rPr>
-      </w:pPr>
-      <w:r>
-        <w:rPr>
-          <w:bCs/>
+      <w:r>
+        <w:rPr>
+          <w:noProof/>
         </w:rPr>
         <w:drawing>
-          <wp:inline distT="0" distB="0" distL="0" distR="0" wp14:anchorId="78ECC581" wp14:editId="2E61E7CA">
-            <wp:extent cx="7497221" cy="2619741"/>
-            <wp:effectExtent l="0" t="0" r="0" b="9525"/>
-            <wp:docPr id="7" name="Picture 7"/>
+          <wp:inline distT="0" distB="0" distL="0" distR="0" wp14:anchorId="60690F77" wp14:editId="715CF168">
+            <wp:extent cx="3636645" cy="1984375"/>
+            <wp:effectExtent l="0" t="0" r="1905" b="0"/>
+            <wp:docPr id="13" name="Picture 13"/>
             <wp:cNvGraphicFramePr>
               <a:graphicFrameLocks xmlns:a="http://schemas.openxmlformats.org/drawingml/2006/main" noChangeAspect="1"/>
             </wp:cNvGraphicFramePr>
@@ -4758,23 +4724,36 @@
               <a:graphicData uri="http://schemas.openxmlformats.org/drawingml/2006/picture">
                 <pic:pic xmlns:pic="http://schemas.openxmlformats.org/drawingml/2006/picture">
                   <pic:nvPicPr>
-                    <pic:cNvPr id="1" name=""/>
-                    <pic:cNvPicPr/>
+                    <pic:cNvPr id="0" name="Picture 1"/>
+                    <pic:cNvPicPr>
+                      <a:picLocks noChangeAspect="1" noChangeArrowheads="1"/>
+                    </pic:cNvPicPr>
                   </pic:nvPicPr>
                   <pic:blipFill>
-                    <a:blip r:embed="rId40"/>
+                    <a:blip r:embed="rId40">
+                      <a:extLst>
+                        <a:ext uri="{28A0092B-C50C-407E-A947-70E740481C1C}">
+                          <a14:useLocalDpi xmlns:a14="http://schemas.microsoft.com/office/drawing/2010/main" val="0"/>
+                        </a:ext>
+                      </a:extLst>
+                    </a:blip>
+                    <a:srcRect/>
                     <a:stretch>
                       <a:fillRect/>
                     </a:stretch>
                   </pic:blipFill>
-                  <pic:spPr>
+                  <pic:spPr bwMode="auto">
                     <a:xfrm>
                       <a:off x="0" y="0"/>
-                      <a:ext cx="7497221" cy="2619741"/>
+                      <a:ext cx="3636645" cy="1984375"/>
                     </a:xfrm>
                     <a:prstGeom prst="rect">
                       <a:avLst/>
                     </a:prstGeom>
+                    <a:noFill/>
+                    <a:ln>
+                      <a:noFill/>
+                    </a:ln>
                   </pic:spPr>
                 </pic:pic>
               </a:graphicData>
@@ -4785,6 +4764,24 @@
     </w:p>
     <w:p>
       <w:pPr>
+        <w:rPr>
+          <w:bCs/>
+        </w:rPr>
+      </w:pPr>
+    </w:p>
+    <w:p>
+      <w:pPr>
+        <w:pStyle w:val="Heading2"/>
+      </w:pPr>
+      <w:r>
+        <w:t xml:space="preserve">Prepare </w:t>
+      </w:r>
+      <w:r>
+        <w:t xml:space="preserve">iSCSI Client </w:t>
+      </w:r>
+    </w:p>
+    <w:p>
+      <w:pPr>
         <w:pStyle w:val="ListParagraph"/>
         <w:numPr>
           <w:ilvl w:val="0"/>
@@ -4798,7 +4795,7 @@
         <w:rPr>
           <w:bCs/>
         </w:rPr>
-        <w:t>The execution will look like this.  Remember to reboot the iSCSI client after executing this script</w:t>
+        <w:t>On the existing VM copy these two scripts over and run the prepare-iSCSIClient.ps1</w:t>
       </w:r>
     </w:p>
     <w:p>
@@ -4811,12 +4808,13 @@
       <w:r>
         <w:rPr>
           <w:bCs/>
+          <w:noProof/>
         </w:rPr>
         <w:drawing>
-          <wp:inline distT="0" distB="0" distL="0" distR="0" wp14:anchorId="6D0E6BDD" wp14:editId="5D4CFB63">
-            <wp:extent cx="7344800" cy="3324689"/>
-            <wp:effectExtent l="0" t="0" r="8890" b="9525"/>
-            <wp:docPr id="11" name="Picture 11"/>
+          <wp:inline distT="0" distB="0" distL="0" distR="0" wp14:anchorId="78ECC581" wp14:editId="2E61E7CA">
+            <wp:extent cx="7497221" cy="2619741"/>
+            <wp:effectExtent l="0" t="0" r="0" b="9525"/>
+            <wp:docPr id="7" name="Picture 7"/>
             <wp:cNvGraphicFramePr>
               <a:graphicFrameLocks xmlns:a="http://schemas.openxmlformats.org/drawingml/2006/main" noChangeAspect="1"/>
             </wp:cNvGraphicFramePr>
@@ -4836,7 +4834,7 @@
                   <pic:spPr>
                     <a:xfrm>
                       <a:off x="0" y="0"/>
-                      <a:ext cx="7344800" cy="3324689"/>
+                      <a:ext cx="7497221" cy="2619741"/>
                     </a:xfrm>
                     <a:prstGeom prst="rect">
                       <a:avLst/>
@@ -4862,61 +4860,28 @@
       </w:pPr>
       <w:r>
         <w:rPr>
-          <w:b/>
-        </w:rPr>
-        <w:t>Take note</w:t>
-      </w:r>
-      <w:r>
-        <w:rPr>
           <w:bCs/>
         </w:rPr>
-        <w:t xml:space="preserve"> of the Servers actual hostname and public IP address</w:t>
-      </w:r>
-    </w:p>
-    <w:p>
-      <w:pPr>
+        <w:t>The execution will look like this.  Remember to reboot the iSCSI client after executing this script</w:t>
+      </w:r>
+    </w:p>
+    <w:p>
+      <w:pPr>
+        <w:pStyle w:val="ListParagraph"/>
         <w:rPr>
           <w:bCs/>
         </w:rPr>
       </w:pPr>
-    </w:p>
-    <w:p>
-      <w:pPr>
-        <w:pStyle w:val="Heading2"/>
-      </w:pPr>
-      <w:r>
-        <w:t xml:space="preserve">Create </w:t>
-      </w:r>
-      <w:r>
-        <w:t xml:space="preserve">iSCSI Target </w:t>
-      </w:r>
-    </w:p>
-    <w:p>
-      <w:pPr>
-        <w:pStyle w:val="ListParagraph"/>
-        <w:numPr>
-          <w:ilvl w:val="0"/>
-          <w:numId w:val="9"/>
-        </w:numPr>
-      </w:pPr>
-      <w:r>
-        <w:t>Copy over the create-iSCSITarget.ps1</w:t>
-      </w:r>
-    </w:p>
-    <w:p>
-      <w:pPr>
-        <w:pStyle w:val="ListParagraph"/>
-        <w:numPr>
-          <w:ilvl w:val="0"/>
-          <w:numId w:val="9"/>
-        </w:numPr>
-      </w:pPr>
-      <w:r>
+      <w:r>
+        <w:rPr>
+          <w:bCs/>
+          <w:noProof/>
+        </w:rPr>
         <w:drawing>
-          <wp:inline distT="0" distB="0" distL="0" distR="0" wp14:anchorId="4C860D94" wp14:editId="4DC3D4AF">
-            <wp:extent cx="6134956" cy="2743583"/>
-            <wp:effectExtent l="0" t="0" r="0" b="0"/>
-            <wp:docPr id="12" name="Picture 12"/>
+          <wp:inline distT="0" distB="0" distL="0" distR="0" wp14:anchorId="6D0E6BDD" wp14:editId="5D4CFB63">
+            <wp:extent cx="7344800" cy="3324689"/>
+            <wp:effectExtent l="0" t="0" r="8890" b="9525"/>
+            <wp:docPr id="11" name="Picture 11"/>
             <wp:cNvGraphicFramePr>
               <a:graphicFrameLocks xmlns:a="http://schemas.openxmlformats.org/drawingml/2006/main" noChangeAspect="1"/>
             </wp:cNvGraphicFramePr>
@@ -4936,7 +4901,7 @@
                   <pic:spPr>
                     <a:xfrm>
                       <a:off x="0" y="0"/>
-                      <a:ext cx="6134956" cy="2743583"/>
+                      <a:ext cx="7344800" cy="3324689"/>
                     </a:xfrm>
                     <a:prstGeom prst="rect">
                       <a:avLst/>
@@ -4954,40 +4919,72 @@
         <w:pStyle w:val="ListParagraph"/>
         <w:numPr>
           <w:ilvl w:val="0"/>
+          <w:numId w:val="8"/>
+        </w:numPr>
+        <w:rPr>
+          <w:bCs/>
+        </w:rPr>
+      </w:pPr>
+      <w:r>
+        <w:rPr>
+          <w:b/>
+        </w:rPr>
+        <w:t>Take note</w:t>
+      </w:r>
+      <w:r>
+        <w:rPr>
+          <w:bCs/>
+        </w:rPr>
+        <w:t xml:space="preserve"> of the Servers actual hostname and public IP address</w:t>
+      </w:r>
+    </w:p>
+    <w:p>
+      <w:pPr>
+        <w:rPr>
+          <w:bCs/>
+        </w:rPr>
+      </w:pPr>
+    </w:p>
+    <w:p>
+      <w:pPr>
+        <w:pStyle w:val="Heading2"/>
+      </w:pPr>
+      <w:r>
+        <w:t xml:space="preserve">Create </w:t>
+      </w:r>
+      <w:r>
+        <w:t xml:space="preserve">iSCSI Target </w:t>
+      </w:r>
+    </w:p>
+    <w:p>
+      <w:pPr>
+        <w:pStyle w:val="ListParagraph"/>
+        <w:numPr>
+          <w:ilvl w:val="0"/>
           <w:numId w:val="9"/>
         </w:numPr>
       </w:pPr>
       <w:r>
-        <w:t>Let’s</w:t>
-      </w:r>
-      <w:r>
-        <w:t xml:space="preserve"> create the first disk using this command </w:t>
-      </w:r>
-    </w:p>
-    <w:p>
-      <w:pPr>
-        <w:pStyle w:val="ListParagraph"/>
-      </w:pPr>
-      <w:r>
-        <w:t>.\Create-iSCSITarget.ps1 -RemoteServer "FileServer" -RemoteServerIPs "</w:t>
-      </w:r>
-      <w:r>
-        <w:t>38.x.x.x</w:t>
-      </w:r>
-      <w:r>
-        <w:t>" -DiskFolder 'C:\iSCSIVirtualDisks' -DiskName 'SharedFiles' -DiskSize 5GB -TargetName "ExtendedStorage01" -ChapUsername "username" -ChapPassword "userP@ssw0rd!"</w:t>
-      </w:r>
-    </w:p>
-    <w:p>
-      <w:pPr>
-        <w:pStyle w:val="ListParagraph"/>
-      </w:pPr>
-      <w:r>
+        <w:t>Copy over the create-iSCSITarget.ps1</w:t>
+      </w:r>
+    </w:p>
+    <w:p>
+      <w:pPr>
+        <w:pStyle w:val="ListParagraph"/>
+        <w:numPr>
+          <w:ilvl w:val="0"/>
+          <w:numId w:val="9"/>
+        </w:numPr>
+      </w:pPr>
+      <w:r>
+        <w:rPr>
+          <w:noProof/>
+        </w:rPr>
         <w:drawing>
-          <wp:inline distT="0" distB="0" distL="0" distR="0" wp14:anchorId="02C4C44D" wp14:editId="51AB82C2">
-            <wp:extent cx="8125959" cy="7802064"/>
-            <wp:effectExtent l="0" t="0" r="8890" b="8890"/>
-            <wp:docPr id="20" name="Picture 20"/>
+          <wp:inline distT="0" distB="0" distL="0" distR="0" wp14:anchorId="4C860D94" wp14:editId="4DC3D4AF">
+            <wp:extent cx="6134956" cy="2743583"/>
+            <wp:effectExtent l="0" t="0" r="0" b="0"/>
+            <wp:docPr id="12" name="Picture 12"/>
             <wp:cNvGraphicFramePr>
               <a:graphicFrameLocks xmlns:a="http://schemas.openxmlformats.org/drawingml/2006/main" noChangeAspect="1"/>
             </wp:cNvGraphicFramePr>
@@ -5007,7 +5004,7 @@
                   <pic:spPr>
                     <a:xfrm>
                       <a:off x="0" y="0"/>
-                      <a:ext cx="8125959" cy="7802064"/>
+                      <a:ext cx="6134956" cy="2743583"/>
                     </a:xfrm>
                     <a:prstGeom prst="rect">
                       <a:avLst/>
@@ -5023,65 +5020,45 @@
     <w:p>
       <w:pPr>
         <w:pStyle w:val="ListParagraph"/>
-      </w:pPr>
-      <w:r>
-        <w:t>We can see the iSCSI target is created along with the virtual disk which is attached to that target.</w:t>
-      </w:r>
-    </w:p>
-    <w:p>
-      <w:pPr>
-        <w:pStyle w:val="ListParagraph"/>
         <w:numPr>
           <w:ilvl w:val="0"/>
           <w:numId w:val="9"/>
         </w:numPr>
       </w:pPr>
       <w:r>
-        <w:t xml:space="preserve">Next, we want to create a second larger disk on the E drive called Archive.  </w:t>
-      </w:r>
-    </w:p>
-    <w:p>
-      <w:pPr>
-        <w:pStyle w:val="ListParagraph"/>
-      </w:pPr>
-      <w:r>
-        <w:t>.\Create-iSCSITarget.ps1 -RemoteServer "FileServer" -RemoteServerIPs "38.</w:t>
-      </w:r>
-      <w:r>
-        <w:t>x.x.x</w:t>
-      </w:r>
-      <w:r>
-        <w:t>" -DiskFolder '</w:t>
-      </w:r>
-      <w:r>
-        <w:t>E</w:t>
-      </w:r>
-      <w:r>
-        <w:t>:\iSCSIVirtualDisks' -DiskName '</w:t>
-      </w:r>
-      <w:r>
-        <w:t>Archive</w:t>
-      </w:r>
-      <w:r>
-        <w:t>' -DiskSize 5</w:t>
-      </w:r>
-      <w:r>
-        <w:t>0</w:t>
-      </w:r>
-      <w:r>
-        <w:t>GB -TargetName "ExtendedStorage01" -ChapUsername "username" -ChapPassword "userP@ssw0rd!"</w:t>
-      </w:r>
-    </w:p>
-    <w:p>
-      <w:pPr>
-        <w:pStyle w:val="ListParagraph"/>
-      </w:pPr>
-      <w:r>
+        <w:t>Let’s</w:t>
+      </w:r>
+      <w:r>
+        <w:t xml:space="preserve"> create the first disk using this command </w:t>
+      </w:r>
+    </w:p>
+    <w:p>
+      <w:pPr>
+        <w:pStyle w:val="ListParagraph"/>
+      </w:pPr>
+      <w:r>
+        <w:t>.\Create-iSCSITarget.ps1 -RemoteServer "FileServer" -RemoteServerIPs "</w:t>
+      </w:r>
+      <w:r>
+        <w:t>38.x.x.x</w:t>
+      </w:r>
+      <w:r>
+        <w:t>" -DiskFolder 'C:\iSCSIVirtualDisks' -DiskName 'SharedFiles' -DiskSize 5GB -TargetName "ExtendedStorage01" -ChapUsername "username" -ChapPassword "userP@ssw0rd!"</w:t>
+      </w:r>
+    </w:p>
+    <w:p>
+      <w:pPr>
+        <w:pStyle w:val="ListParagraph"/>
+      </w:pPr>
+      <w:r>
+        <w:rPr>
+          <w:noProof/>
+        </w:rPr>
         <w:drawing>
-          <wp:inline distT="0" distB="0" distL="0" distR="0" wp14:anchorId="3CA8F2E6" wp14:editId="387B243E">
-            <wp:extent cx="8116433" cy="4810796"/>
-            <wp:effectExtent l="0" t="0" r="0" b="8890"/>
-            <wp:docPr id="19" name="Picture 19"/>
+          <wp:inline distT="0" distB="0" distL="0" distR="0" wp14:anchorId="02C4C44D" wp14:editId="51AB82C2">
+            <wp:extent cx="8125959" cy="7802064"/>
+            <wp:effectExtent l="0" t="0" r="8890" b="8890"/>
+            <wp:docPr id="20" name="Picture 20"/>
             <wp:cNvGraphicFramePr>
               <a:graphicFrameLocks xmlns:a="http://schemas.openxmlformats.org/drawingml/2006/main" noChangeAspect="1"/>
             </wp:cNvGraphicFramePr>
@@ -5101,7 +5078,7 @@
                   <pic:spPr>
                     <a:xfrm>
                       <a:off x="0" y="0"/>
-                      <a:ext cx="8116433" cy="4810796"/>
+                      <a:ext cx="8125959" cy="7802064"/>
                     </a:xfrm>
                     <a:prstGeom prst="rect">
                       <a:avLst/>
@@ -5119,7 +5096,7 @@
         <w:pStyle w:val="ListParagraph"/>
       </w:pPr>
       <w:r>
-        <w:t>We can see that only the disk is created as the target already exists</w:t>
+        <w:t>We can see the iSCSI target is created along with the virtual disk which is attached to that target.</w:t>
       </w:r>
     </w:p>
     <w:p>
@@ -5131,23 +5108,54 @@
         </w:numPr>
       </w:pPr>
       <w:r>
-        <w:t>If you open Server Manager you can see the results</w:t>
-      </w:r>
-    </w:p>
-    <w:p>
-      <w:pPr>
-        <w:pStyle w:val="ListParagraph"/>
-        <w:numPr>
-          <w:ilvl w:val="0"/>
-          <w:numId w:val="9"/>
-        </w:numPr>
-      </w:pPr>
-      <w:r>
+        <w:t xml:space="preserve">Next, we want to create a second larger disk on the E drive called Archive.  </w:t>
+      </w:r>
+    </w:p>
+    <w:p>
+      <w:pPr>
+        <w:pStyle w:val="ListParagraph"/>
+      </w:pPr>
+      <w:r>
+        <w:t>.\Create-iSCSITarget.ps1 -RemoteServer "FileServer" -RemoteServerIPs "38.</w:t>
+      </w:r>
+      <w:r>
+        <w:t>x.x.x</w:t>
+      </w:r>
+      <w:r>
+        <w:t>" -DiskFolder '</w:t>
+      </w:r>
+      <w:r>
+        <w:t>E</w:t>
+      </w:r>
+      <w:r>
+        <w:t>:\iSCSIVirtualDisks' -DiskName '</w:t>
+      </w:r>
+      <w:r>
+        <w:t>Archive</w:t>
+      </w:r>
+      <w:r>
+        <w:t>' -DiskSize 5</w:t>
+      </w:r>
+      <w:r>
+        <w:t>0</w:t>
+      </w:r>
+      <w:r>
+        <w:t>GB -TargetName "ExtendedStorage01" -ChapUsername "username" -ChapPassword "userP@ssw0rd!"</w:t>
+      </w:r>
+    </w:p>
+    <w:p>
+      <w:pPr>
+        <w:pStyle w:val="ListParagraph"/>
+      </w:pPr>
+      <w:r>
+        <w:rPr>
+          <w:noProof/>
+        </w:rPr>
         <w:drawing>
-          <wp:inline distT="0" distB="0" distL="0" distR="0" wp14:anchorId="28083D43" wp14:editId="5F22EE15">
-            <wp:extent cx="11793596" cy="5353797"/>
-            <wp:effectExtent l="0" t="0" r="0" b="0"/>
-            <wp:docPr id="21" name="Picture 21"/>
+          <wp:inline distT="0" distB="0" distL="0" distR="0" wp14:anchorId="3CA8F2E6" wp14:editId="387B243E">
+            <wp:extent cx="8116433" cy="4810796"/>
+            <wp:effectExtent l="0" t="0" r="0" b="8890"/>
+            <wp:docPr id="19" name="Picture 19"/>
             <wp:cNvGraphicFramePr>
               <a:graphicFrameLocks xmlns:a="http://schemas.openxmlformats.org/drawingml/2006/main" noChangeAspect="1"/>
             </wp:cNvGraphicFramePr>
@@ -5167,7 +5175,7 @@
                   <pic:spPr>
                     <a:xfrm>
                       <a:off x="0" y="0"/>
-                      <a:ext cx="11793596" cy="5353797"/>
+                      <a:ext cx="8116433" cy="4810796"/>
                     </a:xfrm>
                     <a:prstGeom prst="rect">
                       <a:avLst/>
@@ -5183,13 +5191,21 @@
     <w:p>
       <w:pPr>
         <w:pStyle w:val="ListParagraph"/>
+      </w:pPr>
+      <w:r>
+        <w:t>We can see that only the disk is created as the target already exists</w:t>
+      </w:r>
+    </w:p>
+    <w:p>
+      <w:pPr>
+        <w:pStyle w:val="ListParagraph"/>
         <w:numPr>
           <w:ilvl w:val="0"/>
           <w:numId w:val="9"/>
         </w:numPr>
       </w:pPr>
       <w:r>
-        <w:t>You can check the properties of the iSCSI target and review the initiators you requested in the command line.</w:t>
+        <w:t>If you open Server Manager you can see the results</w:t>
       </w:r>
     </w:p>
     <w:p>
@@ -5201,11 +5217,14 @@
         </w:numPr>
       </w:pPr>
       <w:r>
+        <w:rPr>
+          <w:noProof/>
+        </w:rPr>
         <w:drawing>
-          <wp:inline distT="0" distB="0" distL="0" distR="0" wp14:anchorId="6CC424DE" wp14:editId="3BC73AE2">
-            <wp:extent cx="5525271" cy="2676899"/>
-            <wp:effectExtent l="0" t="0" r="0" b="9525"/>
-            <wp:docPr id="22" name="Picture 22"/>
+          <wp:inline distT="0" distB="0" distL="0" distR="0" wp14:anchorId="28083D43" wp14:editId="5F22EE15">
+            <wp:extent cx="11793596" cy="5353797"/>
+            <wp:effectExtent l="0" t="0" r="0" b="0"/>
+            <wp:docPr id="21" name="Picture 21"/>
             <wp:cNvGraphicFramePr>
               <a:graphicFrameLocks xmlns:a="http://schemas.openxmlformats.org/drawingml/2006/main" noChangeAspect="1"/>
             </wp:cNvGraphicFramePr>
@@ -5225,7 +5244,7 @@
                   <pic:spPr>
                     <a:xfrm>
                       <a:off x="0" y="0"/>
-                      <a:ext cx="5525271" cy="2676899"/>
+                      <a:ext cx="11793596" cy="5353797"/>
                     </a:xfrm>
                     <a:prstGeom prst="rect">
                       <a:avLst/>
@@ -5247,11 +5266,26 @@
         </w:numPr>
       </w:pPr>
       <w:r>
+        <w:t>You can check the properties of the iSCSI target and review the initiators you requested in the command line.</w:t>
+      </w:r>
+    </w:p>
+    <w:p>
+      <w:pPr>
+        <w:pStyle w:val="ListParagraph"/>
+        <w:numPr>
+          <w:ilvl w:val="0"/>
+          <w:numId w:val="9"/>
+        </w:numPr>
+      </w:pPr>
+      <w:r>
+        <w:rPr>
+          <w:noProof/>
+        </w:rPr>
         <w:drawing>
-          <wp:inline distT="0" distB="0" distL="0" distR="0" wp14:anchorId="1782B66A" wp14:editId="0C9CB82F">
-            <wp:extent cx="4991797" cy="1457528"/>
+          <wp:inline distT="0" distB="0" distL="0" distR="0" wp14:anchorId="6CC424DE" wp14:editId="3BC73AE2">
+            <wp:extent cx="5525271" cy="2676899"/>
             <wp:effectExtent l="0" t="0" r="0" b="9525"/>
-            <wp:docPr id="23" name="Picture 23"/>
+            <wp:docPr id="22" name="Picture 22"/>
             <wp:cNvGraphicFramePr>
               <a:graphicFrameLocks xmlns:a="http://schemas.openxmlformats.org/drawingml/2006/main" noChangeAspect="1"/>
             </wp:cNvGraphicFramePr>
@@ -5271,7 +5305,7 @@
                   <pic:spPr>
                     <a:xfrm>
                       <a:off x="0" y="0"/>
-                      <a:ext cx="4991797" cy="1457528"/>
+                      <a:ext cx="5525271" cy="2676899"/>
                     </a:xfrm>
                     <a:prstGeom prst="rect">
                       <a:avLst/>
@@ -5287,95 +5321,20 @@
     <w:p>
       <w:pPr>
         <w:pStyle w:val="ListParagraph"/>
-      </w:pPr>
-    </w:p>
-    <w:p>
-      <w:pPr>
-        <w:pStyle w:val="Heading3"/>
-      </w:pPr>
-      <w:r>
-        <w:t>Connect iSCSI Client to iSCSI Target</w:t>
-      </w:r>
-    </w:p>
-    <w:p>
-      <w:pPr>
-        <w:pStyle w:val="ListParagraph"/>
-        <w:numPr>
-          <w:ilvl w:val="0"/>
-          <w:numId w:val="10"/>
-        </w:numPr>
-      </w:pPr>
-      <w:r>
-        <w:t>If you return to the iSCSI client machine we can now run the command to connect the disks</w:t>
-      </w:r>
-    </w:p>
-    <w:p>
-      <w:pPr>
-        <w:pStyle w:val="ListParagraph"/>
-        <w:numPr>
-          <w:ilvl w:val="0"/>
-          <w:numId w:val="10"/>
-        </w:numPr>
-      </w:pPr>
-      <w:r>
-        <w:t>We can run one command to connect to both disks</w:t>
-      </w:r>
-    </w:p>
-    <w:p>
-      <w:pPr>
-        <w:pStyle w:val="ListParagraph"/>
-      </w:pPr>
-      <w:r>
-        <w:t>.\Connect-toiSCSITarget.ps1 -TargetiSCSIAddresses @("172.20.14.64"</w:t>
-      </w:r>
-      <w:r>
-        <w:t>,</w:t>
-      </w:r>
-      <w:r>
-        <w:t>"172.20.14.79") -LocalIPAddresses "10.10.1.4" -LoadBalancePolicy "LQD" -ChapUsername "username" -ChapPassword "userP@ssw0rd!"</w:t>
-      </w:r>
-    </w:p>
-    <w:p>
-      <w:pPr>
-        <w:pStyle w:val="ListParagraph"/>
-      </w:pPr>
-      <w:r>
-        <w:rPr>
-          <w:b/>
-          <w:bCs/>
-        </w:rPr>
-        <w:t>Note</w:t>
-      </w:r>
-      <w:r>
-        <w:t xml:space="preserve"> we have specified two </w:t>
-      </w:r>
-      <w:r>
-        <w:t>TargetiSCSIAddresses</w:t>
-      </w:r>
-      <w:r>
-        <w:t xml:space="preserve"> as an </w:t>
-      </w:r>
-      <w:r>
-        <w:rPr>
-          <w:b/>
-          <w:bCs/>
-        </w:rPr>
-        <w:t>array</w:t>
-      </w:r>
-      <w:r>
-        <w:t xml:space="preserve"> but using @(“”,””) </w:t>
-      </w:r>
-    </w:p>
-    <w:p>
-      <w:pPr>
-        <w:pStyle w:val="ListParagraph"/>
-      </w:pPr>
-      <w:r>
+        <w:numPr>
+          <w:ilvl w:val="0"/>
+          <w:numId w:val="9"/>
+        </w:numPr>
+      </w:pPr>
+      <w:r>
+        <w:rPr>
+          <w:noProof/>
+        </w:rPr>
         <w:drawing>
-          <wp:inline distT="0" distB="0" distL="0" distR="0" wp14:anchorId="2F98454D" wp14:editId="7FA775DB">
-            <wp:extent cx="7983064" cy="5868219"/>
-            <wp:effectExtent l="0" t="0" r="0" b="0"/>
-            <wp:docPr id="24" name="Picture 24"/>
+          <wp:inline distT="0" distB="0" distL="0" distR="0" wp14:anchorId="1782B66A" wp14:editId="0C9CB82F">
+            <wp:extent cx="4991797" cy="1457528"/>
+            <wp:effectExtent l="0" t="0" r="0" b="9525"/>
+            <wp:docPr id="23" name="Picture 23"/>
             <wp:cNvGraphicFramePr>
               <a:graphicFrameLocks xmlns:a="http://schemas.openxmlformats.org/drawingml/2006/main" noChangeAspect="1"/>
             </wp:cNvGraphicFramePr>
@@ -5395,7 +5354,7 @@
                   <pic:spPr>
                     <a:xfrm>
                       <a:off x="0" y="0"/>
-                      <a:ext cx="7983064" cy="5868219"/>
+                      <a:ext cx="4991797" cy="1457528"/>
                     </a:xfrm>
                     <a:prstGeom prst="rect">
                       <a:avLst/>
@@ -5411,25 +5370,92 @@
     <w:p>
       <w:pPr>
         <w:pStyle w:val="ListParagraph"/>
+      </w:pPr>
+    </w:p>
+    <w:p>
+      <w:pPr>
+        <w:pStyle w:val="Heading3"/>
+      </w:pPr>
+      <w:r>
+        <w:t>Connect iSCSI Client to iSCSI Target</w:t>
+      </w:r>
+    </w:p>
+    <w:p>
+      <w:pPr>
+        <w:pStyle w:val="ListParagraph"/>
         <w:numPr>
           <w:ilvl w:val="0"/>
           <w:numId w:val="10"/>
         </w:numPr>
       </w:pPr>
       <w:r>
-        <w:t>We can see the process and the 2 disks have been found, initialized and mapped to a drive letter</w:t>
-      </w:r>
-    </w:p>
-    <w:p>
-      <w:pPr>
-        <w:pStyle w:val="ListParagraph"/>
-      </w:pPr>
-      <w:r>
+        <w:t>If you return to the iSCSI client machine we can now run the command to connect the disks</w:t>
+      </w:r>
+    </w:p>
+    <w:p>
+      <w:pPr>
+        <w:pStyle w:val="ListParagraph"/>
+        <w:numPr>
+          <w:ilvl w:val="0"/>
+          <w:numId w:val="10"/>
+        </w:numPr>
+      </w:pPr>
+      <w:r>
+        <w:t>We can run one command to connect to both disks</w:t>
+      </w:r>
+    </w:p>
+    <w:p>
+      <w:pPr>
+        <w:pStyle w:val="ListParagraph"/>
+      </w:pPr>
+      <w:r>
+        <w:t>.\Connect-toiSCSITarget.ps1 -TargetiSCSIAddresses @("172.20.14.64"</w:t>
+      </w:r>
+      <w:r>
+        <w:t>,</w:t>
+      </w:r>
+      <w:r>
+        <w:t>"172.20.14.79") -LocalIPAddresses "10.10.1.4" -LoadBalancePolicy "LQD" -ChapUsername "username" -ChapPassword "userP@ssw0rd!"</w:t>
+      </w:r>
+    </w:p>
+    <w:p>
+      <w:pPr>
+        <w:pStyle w:val="ListParagraph"/>
+      </w:pPr>
+      <w:r>
+        <w:rPr>
+          <w:b/>
+          <w:bCs/>
+        </w:rPr>
+        <w:t>Note</w:t>
+      </w:r>
+      <w:r>
+        <w:t xml:space="preserve"> we have specified two TargetiSCSIAddresses as an </w:t>
+      </w:r>
+      <w:r>
+        <w:rPr>
+          <w:b/>
+          <w:bCs/>
+        </w:rPr>
+        <w:t>array</w:t>
+      </w:r>
+      <w:r>
+        <w:t xml:space="preserve"> but using @(“”,””) </w:t>
+      </w:r>
+    </w:p>
+    <w:p>
+      <w:pPr>
+        <w:pStyle w:val="ListParagraph"/>
+      </w:pPr>
+      <w:r>
+        <w:rPr>
+          <w:noProof/>
+        </w:rPr>
         <w:drawing>
-          <wp:inline distT="0" distB="0" distL="0" distR="0" wp14:anchorId="4B12408C" wp14:editId="16431407">
-            <wp:extent cx="5001323" cy="2076740"/>
-            <wp:effectExtent l="0" t="0" r="8890" b="0"/>
-            <wp:docPr id="26" name="Picture 26"/>
+          <wp:inline distT="0" distB="0" distL="0" distR="0" wp14:anchorId="2F98454D" wp14:editId="7FA775DB">
+            <wp:extent cx="7983064" cy="5868219"/>
+            <wp:effectExtent l="0" t="0" r="0" b="0"/>
+            <wp:docPr id="24" name="Picture 24"/>
             <wp:cNvGraphicFramePr>
               <a:graphicFrameLocks xmlns:a="http://schemas.openxmlformats.org/drawingml/2006/main" noChangeAspect="1"/>
             </wp:cNvGraphicFramePr>
@@ -5449,7 +5475,7 @@
                   <pic:spPr>
                     <a:xfrm>
                       <a:off x="0" y="0"/>
-                      <a:ext cx="5001323" cy="2076740"/>
+                      <a:ext cx="7983064" cy="5868219"/>
                     </a:xfrm>
                     <a:prstGeom prst="rect">
                       <a:avLst/>
@@ -5471,19 +5497,22 @@
         </w:numPr>
       </w:pPr>
       <w:r>
-        <w:t>You can view the configuration from the iSCSI initiator</w:t>
-      </w:r>
-    </w:p>
-    <w:p>
-      <w:pPr>
-        <w:pStyle w:val="ListParagraph"/>
-      </w:pPr>
-      <w:r>
+        <w:t>We can see the process and the 2 disks have been found, initialized and mapped to a drive letter</w:t>
+      </w:r>
+    </w:p>
+    <w:p>
+      <w:pPr>
+        <w:pStyle w:val="ListParagraph"/>
+      </w:pPr>
+      <w:r>
+        <w:rPr>
+          <w:noProof/>
+        </w:rPr>
         <w:drawing>
-          <wp:inline distT="0" distB="0" distL="0" distR="0" wp14:anchorId="1CF55CA7" wp14:editId="0BF02EC4">
-            <wp:extent cx="3905795" cy="2638793"/>
-            <wp:effectExtent l="0" t="0" r="0" b="9525"/>
-            <wp:docPr id="27" name="Picture 27"/>
+          <wp:inline distT="0" distB="0" distL="0" distR="0" wp14:anchorId="4B12408C" wp14:editId="16431407">
+            <wp:extent cx="5001323" cy="2076740"/>
+            <wp:effectExtent l="0" t="0" r="8890" b="0"/>
+            <wp:docPr id="26" name="Picture 26"/>
             <wp:cNvGraphicFramePr>
               <a:graphicFrameLocks xmlns:a="http://schemas.openxmlformats.org/drawingml/2006/main" noChangeAspect="1"/>
             </wp:cNvGraphicFramePr>
@@ -5503,7 +5532,7 @@
                   <pic:spPr>
                     <a:xfrm>
                       <a:off x="0" y="0"/>
-                      <a:ext cx="3905795" cy="2638793"/>
+                      <a:ext cx="5001323" cy="2076740"/>
                     </a:xfrm>
                     <a:prstGeom prst="rect">
                       <a:avLst/>
@@ -5525,19 +5554,22 @@
         </w:numPr>
       </w:pPr>
       <w:r>
-        <w:t>We can see the two devices (disks) connected</w:t>
-      </w:r>
-    </w:p>
-    <w:p>
-      <w:pPr>
-        <w:pStyle w:val="ListParagraph"/>
-      </w:pPr>
-      <w:r>
+        <w:t>You can view the configuration from the iSCSI initiator</w:t>
+      </w:r>
+    </w:p>
+    <w:p>
+      <w:pPr>
+        <w:pStyle w:val="ListParagraph"/>
+      </w:pPr>
+      <w:r>
+        <w:rPr>
+          <w:noProof/>
+        </w:rPr>
         <w:drawing>
-          <wp:inline distT="0" distB="0" distL="0" distR="0" wp14:anchorId="43B68759" wp14:editId="4C73376D">
-            <wp:extent cx="4972744" cy="6706536"/>
-            <wp:effectExtent l="0" t="0" r="0" b="0"/>
-            <wp:docPr id="28" name="Picture 28"/>
+          <wp:inline distT="0" distB="0" distL="0" distR="0" wp14:anchorId="1CF55CA7" wp14:editId="0BF02EC4">
+            <wp:extent cx="3905795" cy="2638793"/>
+            <wp:effectExtent l="0" t="0" r="0" b="9525"/>
+            <wp:docPr id="27" name="Picture 27"/>
             <wp:cNvGraphicFramePr>
               <a:graphicFrameLocks xmlns:a="http://schemas.openxmlformats.org/drawingml/2006/main" noChangeAspect="1"/>
             </wp:cNvGraphicFramePr>
@@ -5557,7 +5589,7 @@
                   <pic:spPr>
                     <a:xfrm>
                       <a:off x="0" y="0"/>
-                      <a:ext cx="4972744" cy="6706536"/>
+                      <a:ext cx="3905795" cy="2638793"/>
                     </a:xfrm>
                     <a:prstGeom prst="rect">
                       <a:avLst/>
@@ -5579,19 +5611,22 @@
         </w:numPr>
       </w:pPr>
       <w:r>
-        <w:t>If you select one of the discovered targets and click ‘Devices’ we can see the multiple paths to the device.</w:t>
-      </w:r>
-    </w:p>
-    <w:p>
-      <w:pPr>
-        <w:pStyle w:val="ListParagraph"/>
-      </w:pPr>
-      <w:r>
+        <w:t>We can see the two devices (disks) connected</w:t>
+      </w:r>
+    </w:p>
+    <w:p>
+      <w:pPr>
+        <w:pStyle w:val="ListParagraph"/>
+      </w:pPr>
+      <w:r>
+        <w:rPr>
+          <w:noProof/>
+        </w:rPr>
         <w:drawing>
-          <wp:inline distT="0" distB="0" distL="0" distR="0" wp14:anchorId="448E13C3" wp14:editId="1998F88F">
-            <wp:extent cx="4105848" cy="5087060"/>
-            <wp:effectExtent l="0" t="0" r="9525" b="0"/>
-            <wp:docPr id="38" name="Picture 38"/>
+          <wp:inline distT="0" distB="0" distL="0" distR="0" wp14:anchorId="43B68759" wp14:editId="4C73376D">
+            <wp:extent cx="4972744" cy="6706536"/>
+            <wp:effectExtent l="0" t="0" r="0" b="0"/>
+            <wp:docPr id="28" name="Picture 28"/>
             <wp:cNvGraphicFramePr>
               <a:graphicFrameLocks xmlns:a="http://schemas.openxmlformats.org/drawingml/2006/main" noChangeAspect="1"/>
             </wp:cNvGraphicFramePr>
@@ -5611,7 +5646,7 @@
                   <pic:spPr>
                     <a:xfrm>
                       <a:off x="0" y="0"/>
-                      <a:ext cx="4105848" cy="5087060"/>
+                      <a:ext cx="4972744" cy="6706536"/>
                     </a:xfrm>
                     <a:prstGeom prst="rect">
                       <a:avLst/>
@@ -5623,17 +5658,6 @@
           </wp:inline>
         </w:drawing>
       </w:r>
-      <w:r>
-        <w:t xml:space="preserve"> </w:t>
-      </w:r>
-    </w:p>
-    <w:p>
-      <w:pPr>
-        <w:pStyle w:val="ListParagraph"/>
-      </w:pPr>
-      <w:r>
-        <w:t>In this case we can see Disk 2 and Disk 3 have two target paths to the same device</w:t>
-      </w:r>
     </w:p>
     <w:p>
       <w:pPr>
@@ -5644,19 +5668,22 @@
         </w:numPr>
       </w:pPr>
       <w:r>
-        <w:t xml:space="preserve">If you click you a MPIO you can see your selected load balanced policy and the iSCSI sessions </w:t>
-      </w:r>
-    </w:p>
-    <w:p>
-      <w:pPr>
-        <w:pStyle w:val="ListParagraph"/>
-      </w:pPr>
-      <w:r>
+        <w:t>If you select one of the discovered targets and click ‘Devices’ we can see the multiple paths to the device.</w:t>
+      </w:r>
+    </w:p>
+    <w:p>
+      <w:pPr>
+        <w:pStyle w:val="ListParagraph"/>
+      </w:pPr>
+      <w:r>
+        <w:rPr>
+          <w:noProof/>
+        </w:rPr>
         <w:drawing>
-          <wp:inline distT="0" distB="0" distL="0" distR="0" wp14:anchorId="34A1FABE" wp14:editId="451D1115">
-            <wp:extent cx="3781953" cy="4477375"/>
+          <wp:inline distT="0" distB="0" distL="0" distR="0" wp14:anchorId="448E13C3" wp14:editId="1998F88F">
+            <wp:extent cx="4105848" cy="5087060"/>
             <wp:effectExtent l="0" t="0" r="9525" b="0"/>
-            <wp:docPr id="39" name="Picture 39"/>
+            <wp:docPr id="38" name="Picture 38"/>
             <wp:cNvGraphicFramePr>
               <a:graphicFrameLocks xmlns:a="http://schemas.openxmlformats.org/drawingml/2006/main" noChangeAspect="1"/>
             </wp:cNvGraphicFramePr>
@@ -5676,7 +5703,7 @@
                   <pic:spPr>
                     <a:xfrm>
                       <a:off x="0" y="0"/>
-                      <a:ext cx="3781953" cy="4477375"/>
+                      <a:ext cx="4105848" cy="5087060"/>
                     </a:xfrm>
                     <a:prstGeom prst="rect">
                       <a:avLst/>
@@ -5688,6 +5715,17 @@
           </wp:inline>
         </w:drawing>
       </w:r>
+      <w:r>
+        <w:t xml:space="preserve"> </w:t>
+      </w:r>
+    </w:p>
+    <w:p>
+      <w:pPr>
+        <w:pStyle w:val="ListParagraph"/>
+      </w:pPr>
+      <w:r>
+        <w:t>In this case we can see Disk 2 and Disk 3 have two target paths to the same device</w:t>
+      </w:r>
     </w:p>
     <w:p>
       <w:pPr>
@@ -5698,27 +5736,22 @@
         </w:numPr>
       </w:pPr>
       <w:r>
-        <w:t>There are also PowerShell commands to help review these sessions as well</w:t>
-      </w:r>
-    </w:p>
-    <w:p>
-      <w:pPr>
-        <w:pStyle w:val="ListParagraph"/>
-      </w:pPr>
-      <w:r>
-        <w:t>Get-IscsiSession</w:t>
-      </w:r>
-    </w:p>
-    <w:p>
-      <w:pPr>
-        <w:pStyle w:val="ListParagraph"/>
-      </w:pPr>
-      <w:r>
+        <w:t xml:space="preserve">If you click you a MPIO you can see your selected load balanced policy and the iSCSI sessions </w:t>
+      </w:r>
+    </w:p>
+    <w:p>
+      <w:pPr>
+        <w:pStyle w:val="ListParagraph"/>
+      </w:pPr>
+      <w:r>
+        <w:rPr>
+          <w:noProof/>
+        </w:rPr>
         <w:drawing>
-          <wp:inline distT="0" distB="0" distL="0" distR="0" wp14:anchorId="0D980F28" wp14:editId="1D8A272F">
-            <wp:extent cx="6554115" cy="4706007"/>
-            <wp:effectExtent l="0" t="0" r="0" b="0"/>
-            <wp:docPr id="45" name="Picture 45"/>
+          <wp:inline distT="0" distB="0" distL="0" distR="0" wp14:anchorId="34A1FABE" wp14:editId="451D1115">
+            <wp:extent cx="3781953" cy="4477375"/>
+            <wp:effectExtent l="0" t="0" r="9525" b="0"/>
+            <wp:docPr id="39" name="Picture 39"/>
             <wp:cNvGraphicFramePr>
               <a:graphicFrameLocks xmlns:a="http://schemas.openxmlformats.org/drawingml/2006/main" noChangeAspect="1"/>
             </wp:cNvGraphicFramePr>
@@ -5738,7 +5771,7 @@
                   <pic:spPr>
                     <a:xfrm>
                       <a:off x="0" y="0"/>
-                      <a:ext cx="6554115" cy="4706007"/>
+                      <a:ext cx="3781953" cy="4477375"/>
                     </a:xfrm>
                     <a:prstGeom prst="rect">
                       <a:avLst/>
@@ -5754,21 +5787,36 @@
     <w:p>
       <w:pPr>
         <w:pStyle w:val="ListParagraph"/>
-      </w:pPr>
-      <w:r>
-        <w:t>Get-IscsiConnection</w:t>
-      </w:r>
-    </w:p>
-    <w:p>
-      <w:pPr>
-        <w:pStyle w:val="ListParagraph"/>
-      </w:pPr>
-      <w:r>
+        <w:numPr>
+          <w:ilvl w:val="0"/>
+          <w:numId w:val="10"/>
+        </w:numPr>
+      </w:pPr>
+      <w:r>
+        <w:t>There are also PowerShell commands to help review these sessions as well</w:t>
+      </w:r>
+    </w:p>
+    <w:p>
+      <w:pPr>
+        <w:pStyle w:val="ListParagraph"/>
+      </w:pPr>
+      <w:r>
+        <w:t>Get-IscsiSession</w:t>
+      </w:r>
+    </w:p>
+    <w:p>
+      <w:pPr>
+        <w:pStyle w:val="ListParagraph"/>
+      </w:pPr>
+      <w:r>
+        <w:rPr>
+          <w:noProof/>
+        </w:rPr>
         <w:drawing>
-          <wp:inline distT="0" distB="0" distL="0" distR="0" wp14:anchorId="269089F8" wp14:editId="1209B933">
-            <wp:extent cx="4067743" cy="4248743"/>
-            <wp:effectExtent l="0" t="0" r="9525" b="0"/>
-            <wp:docPr id="47" name="Picture 47"/>
+          <wp:inline distT="0" distB="0" distL="0" distR="0" wp14:anchorId="0D980F28" wp14:editId="1D8A272F">
+            <wp:extent cx="6554115" cy="4706007"/>
+            <wp:effectExtent l="0" t="0" r="0" b="0"/>
+            <wp:docPr id="45" name="Picture 45"/>
             <wp:cNvGraphicFramePr>
               <a:graphicFrameLocks xmlns:a="http://schemas.openxmlformats.org/drawingml/2006/main" noChangeAspect="1"/>
             </wp:cNvGraphicFramePr>
@@ -5788,6 +5836,59 @@
                   <pic:spPr>
                     <a:xfrm>
                       <a:off x="0" y="0"/>
+                      <a:ext cx="6554115" cy="4706007"/>
+                    </a:xfrm>
+                    <a:prstGeom prst="rect">
+                      <a:avLst/>
+                    </a:prstGeom>
+                  </pic:spPr>
+                </pic:pic>
+              </a:graphicData>
+            </a:graphic>
+          </wp:inline>
+        </w:drawing>
+      </w:r>
+    </w:p>
+    <w:p>
+      <w:pPr>
+        <w:pStyle w:val="ListParagraph"/>
+      </w:pPr>
+      <w:r>
+        <w:t>Get-IscsiConnection</w:t>
+      </w:r>
+    </w:p>
+    <w:p>
+      <w:pPr>
+        <w:pStyle w:val="ListParagraph"/>
+      </w:pPr>
+      <w:r>
+        <w:rPr>
+          <w:noProof/>
+        </w:rPr>
+        <w:drawing>
+          <wp:inline distT="0" distB="0" distL="0" distR="0" wp14:anchorId="269089F8" wp14:editId="1209B933">
+            <wp:extent cx="4067743" cy="4248743"/>
+            <wp:effectExtent l="0" t="0" r="9525" b="0"/>
+            <wp:docPr id="47" name="Picture 47"/>
+            <wp:cNvGraphicFramePr>
+              <a:graphicFrameLocks xmlns:a="http://schemas.openxmlformats.org/drawingml/2006/main" noChangeAspect="1"/>
+            </wp:cNvGraphicFramePr>
+            <a:graphic xmlns:a="http://schemas.openxmlformats.org/drawingml/2006/main">
+              <a:graphicData uri="http://schemas.openxmlformats.org/drawingml/2006/picture">
+                <pic:pic xmlns:pic="http://schemas.openxmlformats.org/drawingml/2006/picture">
+                  <pic:nvPicPr>
+                    <pic:cNvPr id="1" name=""/>
+                    <pic:cNvPicPr/>
+                  </pic:nvPicPr>
+                  <pic:blipFill>
+                    <a:blip r:embed="rId56"/>
+                    <a:stretch>
+                      <a:fillRect/>
+                    </a:stretch>
+                  </pic:blipFill>
+                  <pic:spPr>
+                    <a:xfrm>
+                      <a:off x="0" y="0"/>
                       <a:ext cx="4067743" cy="4248743"/>
                     </a:xfrm>
                     <a:prstGeom prst="rect">
@@ -5800,8 +5901,6 @@
           </wp:inline>
         </w:drawing>
       </w:r>
-      <w:bookmarkStart w:id="3" w:name="_GoBack"/>
-      <w:bookmarkEnd w:id="3"/>
     </w:p>
     <w:p>
       <w:pPr>

</xml_diff>